<commit_message>
update report and diagrams
</commit_message>
<xml_diff>
--- a/s3877347 - Student Enrollment Management System - Report.docx
+++ b/s3877347 - Student Enrollment Management System - Report.docx
@@ -1090,6 +1090,8 @@
         <w:rPr>
           <w:rFonts w:ascii="Times New Roman" w:eastAsiaTheme="minorHAnsi" w:hAnsi="Times New Roman" w:cs="Times New Roman"/>
           <w:color w:val="auto"/>
+          <w:sz w:val="22"/>
+          <w:szCs w:val="22"/>
         </w:rPr>
         <w:id w:val="-57865781"/>
         <w:docPartObj>
@@ -2036,7 +2038,7 @@
                 <w:sz w:val="24"/>
                 <w:szCs w:val="24"/>
               </w:rPr>
-              <w:t>5</w:t>
+              <w:t>4</w:t>
             </w:r>
             <w:r>
               <w:rPr>
@@ -2151,7 +2153,7 @@
                 <w:sz w:val="24"/>
                 <w:szCs w:val="24"/>
               </w:rPr>
-              <w:t>7</w:t>
+              <w:t>6</w:t>
             </w:r>
             <w:r>
               <w:rPr>
@@ -2263,7 +2265,7 @@
                 <w:sz w:val="24"/>
                 <w:szCs w:val="24"/>
               </w:rPr>
-              <w:t>7</w:t>
+              <w:t>6</w:t>
             </w:r>
             <w:r>
               <w:rPr>
@@ -2375,7 +2377,7 @@
                 <w:sz w:val="24"/>
                 <w:szCs w:val="24"/>
               </w:rPr>
-              <w:t>8</w:t>
+              <w:t>7</w:t>
             </w:r>
             <w:r>
               <w:rPr>
@@ -2490,7 +2492,7 @@
                 <w:sz w:val="24"/>
                 <w:szCs w:val="24"/>
               </w:rPr>
-              <w:t>8</w:t>
+              <w:t>7</w:t>
             </w:r>
             <w:r>
               <w:rPr>
@@ -2899,25 +2901,7 @@
           <w:sz w:val="24"/>
           <w:szCs w:val="24"/>
         </w:rPr>
-        <w:t xml:space="preserve"> at Main.java, which is located at folder “</w:t>
-      </w:r>
-      <w:proofErr w:type="spellStart"/>
-      <w:r>
-        <w:rPr>
-          <w:rFonts w:ascii="Times New Roman" w:hAnsi="Times New Roman" w:cs="Times New Roman"/>
-          <w:sz w:val="24"/>
-          <w:szCs w:val="24"/>
-        </w:rPr>
-        <w:t>src</w:t>
-      </w:r>
-      <w:proofErr w:type="spellEnd"/>
-      <w:r>
-        <w:rPr>
-          <w:rFonts w:ascii="Times New Roman" w:hAnsi="Times New Roman" w:cs="Times New Roman"/>
-          <w:sz w:val="24"/>
-          <w:szCs w:val="24"/>
-        </w:rPr>
-        <w:t>”</w:t>
+        <w:t xml:space="preserve"> at Main.java, which is located at folder “src”</w:t>
       </w:r>
       <w:r>
         <w:rPr>
@@ -3066,23 +3050,13 @@
         </w:rPr>
         <w:t>“</w:t>
       </w:r>
-      <w:proofErr w:type="spellStart"/>
-      <w:r>
-        <w:rPr>
-          <w:rFonts w:ascii="Times New Roman" w:hAnsi="Times New Roman" w:cs="Times New Roman"/>
-          <w:sz w:val="24"/>
-          <w:szCs w:val="24"/>
-        </w:rPr>
-        <w:t>src</w:t>
-      </w:r>
-      <w:proofErr w:type="spellEnd"/>
-      <w:r>
-        <w:rPr>
-          <w:rFonts w:ascii="Times New Roman" w:hAnsi="Times New Roman" w:cs="Times New Roman"/>
-          <w:sz w:val="24"/>
-          <w:szCs w:val="24"/>
-        </w:rPr>
-        <w:t>/files/data</w:t>
+      <w:r>
+        <w:rPr>
+          <w:rFonts w:ascii="Times New Roman" w:hAnsi="Times New Roman" w:cs="Times New Roman"/>
+          <w:sz w:val="24"/>
+          <w:szCs w:val="24"/>
+        </w:rPr>
+        <w:t>src/files/data</w:t>
       </w:r>
       <w:r>
         <w:rPr>
@@ -3140,23 +3114,13 @@
         </w:rPr>
         <w:t>“</w:t>
       </w:r>
-      <w:proofErr w:type="spellStart"/>
-      <w:r>
-        <w:rPr>
-          <w:rFonts w:ascii="Times New Roman" w:hAnsi="Times New Roman" w:cs="Times New Roman"/>
-          <w:sz w:val="24"/>
-          <w:szCs w:val="24"/>
-        </w:rPr>
-        <w:t>src</w:t>
-      </w:r>
-      <w:proofErr w:type="spellEnd"/>
-      <w:r>
-        <w:rPr>
-          <w:rFonts w:ascii="Times New Roman" w:hAnsi="Times New Roman" w:cs="Times New Roman"/>
-          <w:sz w:val="24"/>
-          <w:szCs w:val="24"/>
-        </w:rPr>
-        <w:t>/files/data</w:t>
+      <w:r>
+        <w:rPr>
+          <w:rFonts w:ascii="Times New Roman" w:hAnsi="Times New Roman" w:cs="Times New Roman"/>
+          <w:sz w:val="24"/>
+          <w:szCs w:val="24"/>
+        </w:rPr>
+        <w:t>src/files/data</w:t>
       </w:r>
       <w:r>
         <w:rPr>
@@ -3233,23 +3197,13 @@
         </w:rPr>
         <w:t>“</w:t>
       </w:r>
-      <w:proofErr w:type="spellStart"/>
-      <w:r>
-        <w:rPr>
-          <w:rFonts w:ascii="Times New Roman" w:hAnsi="Times New Roman" w:cs="Times New Roman"/>
-          <w:sz w:val="24"/>
-          <w:szCs w:val="24"/>
-        </w:rPr>
-        <w:t>src</w:t>
-      </w:r>
-      <w:proofErr w:type="spellEnd"/>
-      <w:r>
-        <w:rPr>
-          <w:rFonts w:ascii="Times New Roman" w:hAnsi="Times New Roman" w:cs="Times New Roman"/>
-          <w:sz w:val="24"/>
-          <w:szCs w:val="24"/>
-        </w:rPr>
-        <w:t>/files/data</w:t>
+      <w:r>
+        <w:rPr>
+          <w:rFonts w:ascii="Times New Roman" w:hAnsi="Times New Roman" w:cs="Times New Roman"/>
+          <w:sz w:val="24"/>
+          <w:szCs w:val="24"/>
+        </w:rPr>
+        <w:t>src/files/data</w:t>
       </w:r>
       <w:r>
         <w:rPr>
@@ -3353,7 +3307,31 @@
           <w:sz w:val="24"/>
           <w:szCs w:val="24"/>
         </w:rPr>
-        <w:t xml:space="preserve"> –loading</w:t>
+        <w:t xml:space="preserve"> </w:t>
+      </w:r>
+      <w:r>
+        <w:rPr>
+          <w:rFonts w:ascii="Times New Roman" w:hAnsi="Times New Roman" w:cs="Times New Roman"/>
+          <w:sz w:val="24"/>
+          <w:szCs w:val="24"/>
+        </w:rPr>
+        <w:t>–</w:t>
+      </w:r>
+      <w:r>
+        <w:rPr>
+          <w:rFonts w:ascii="Times New Roman" w:hAnsi="Times New Roman" w:cs="Times New Roman"/>
+          <w:sz w:val="24"/>
+          <w:szCs w:val="24"/>
+        </w:rPr>
+        <w:t xml:space="preserve"> </w:t>
+      </w:r>
+      <w:r>
+        <w:rPr>
+          <w:rFonts w:ascii="Times New Roman" w:hAnsi="Times New Roman" w:cs="Times New Roman"/>
+          <w:sz w:val="24"/>
+          <w:szCs w:val="24"/>
+        </w:rPr>
+        <w:t>loading</w:t>
       </w:r>
       <w:r>
         <w:rPr>
@@ -3897,23 +3875,13 @@
         </w:rPr>
         <w:t>“</w:t>
       </w:r>
-      <w:proofErr w:type="spellStart"/>
-      <w:r>
-        <w:rPr>
-          <w:rFonts w:ascii="Times New Roman" w:hAnsi="Times New Roman" w:cs="Times New Roman"/>
-          <w:sz w:val="24"/>
-          <w:szCs w:val="24"/>
-        </w:rPr>
-        <w:t>src</w:t>
-      </w:r>
-      <w:proofErr w:type="spellEnd"/>
-      <w:r>
-        <w:rPr>
-          <w:rFonts w:ascii="Times New Roman" w:hAnsi="Times New Roman" w:cs="Times New Roman"/>
-          <w:sz w:val="24"/>
-          <w:szCs w:val="24"/>
-        </w:rPr>
-        <w:t>/files/courses</w:t>
+      <w:r>
+        <w:rPr>
+          <w:rFonts w:ascii="Times New Roman" w:hAnsi="Times New Roman" w:cs="Times New Roman"/>
+          <w:sz w:val="24"/>
+          <w:szCs w:val="24"/>
+        </w:rPr>
+        <w:t>src/files/courses</w:t>
       </w:r>
       <w:r>
         <w:rPr>
@@ -3939,23 +3907,13 @@
         </w:rPr>
         <w:t>“</w:t>
       </w:r>
-      <w:proofErr w:type="spellStart"/>
-      <w:r>
-        <w:rPr>
-          <w:rFonts w:ascii="Times New Roman" w:hAnsi="Times New Roman" w:cs="Times New Roman"/>
-          <w:sz w:val="24"/>
-          <w:szCs w:val="24"/>
-        </w:rPr>
-        <w:t>src</w:t>
-      </w:r>
-      <w:proofErr w:type="spellEnd"/>
-      <w:r>
-        <w:rPr>
-          <w:rFonts w:ascii="Times New Roman" w:hAnsi="Times New Roman" w:cs="Times New Roman"/>
-          <w:sz w:val="24"/>
-          <w:szCs w:val="24"/>
-        </w:rPr>
-        <w:t>/files/students</w:t>
+      <w:r>
+        <w:rPr>
+          <w:rFonts w:ascii="Times New Roman" w:hAnsi="Times New Roman" w:cs="Times New Roman"/>
+          <w:sz w:val="24"/>
+          <w:szCs w:val="24"/>
+        </w:rPr>
+        <w:t>src/files/students</w:t>
       </w:r>
       <w:r>
         <w:rPr>
@@ -4197,7 +4155,7 @@
           <w:sz w:val="24"/>
           <w:szCs w:val="24"/>
         </w:rPr>
-        <w:t xml:space="preserve"> all students of a course in one semester, the functionality is quite similar as </w:t>
+        <w:t xml:space="preserve"> all students of a course in one semester, the functionality is similar as </w:t>
       </w:r>
       <w:r>
         <w:rPr>
@@ -4364,7 +4322,23 @@
           <w:sz w:val="24"/>
           <w:szCs w:val="24"/>
         </w:rPr>
-        <w:t xml:space="preserve"> will appear. It will give the user two </w:t>
+        <w:t xml:space="preserve"> will appear. It will give the user</w:t>
+      </w:r>
+      <w:r>
+        <w:rPr>
+          <w:rFonts w:ascii="Times New Roman" w:hAnsi="Times New Roman" w:cs="Times New Roman"/>
+          <w:sz w:val="24"/>
+          <w:szCs w:val="24"/>
+        </w:rPr>
+        <w:t xml:space="preserve"> 3</w:t>
+      </w:r>
+      <w:r>
+        <w:rPr>
+          <w:rFonts w:ascii="Times New Roman" w:hAnsi="Times New Roman" w:cs="Times New Roman"/>
+          <w:sz w:val="24"/>
+          <w:szCs w:val="24"/>
+        </w:rPr>
+        <w:t xml:space="preserve"> </w:t>
       </w:r>
       <w:r>
         <w:rPr>
@@ -4380,7 +4354,23 @@
           <w:sz w:val="24"/>
           <w:szCs w:val="24"/>
         </w:rPr>
-        <w:t xml:space="preserve">: to add or remove courses from </w:t>
+        <w:t>:</w:t>
+      </w:r>
+      <w:r>
+        <w:rPr>
+          <w:rFonts w:ascii="Times New Roman" w:hAnsi="Times New Roman" w:cs="Times New Roman"/>
+          <w:sz w:val="24"/>
+          <w:szCs w:val="24"/>
+        </w:rPr>
+        <w:t xml:space="preserve"> to view, </w:t>
+      </w:r>
+      <w:r>
+        <w:rPr>
+          <w:rFonts w:ascii="Times New Roman" w:hAnsi="Times New Roman" w:cs="Times New Roman"/>
+          <w:sz w:val="24"/>
+          <w:szCs w:val="24"/>
+        </w:rPr>
+        <w:t xml:space="preserve">add or remove courses from </w:t>
       </w:r>
       <w:r>
         <w:rPr>
@@ -4396,15 +4386,23 @@
           <w:sz w:val="24"/>
           <w:szCs w:val="24"/>
         </w:rPr>
-        <w:t xml:space="preserve"> course</w:t>
-      </w:r>
-      <w:r>
-        <w:rPr>
-          <w:rFonts w:ascii="Times New Roman" w:hAnsi="Times New Roman" w:cs="Times New Roman"/>
-          <w:sz w:val="24"/>
-          <w:szCs w:val="24"/>
-        </w:rPr>
-        <w:t xml:space="preserve"> list of a student</w:t>
+        <w:t xml:space="preserve"> </w:t>
+      </w:r>
+      <w:r>
+        <w:rPr>
+          <w:rFonts w:ascii="Times New Roman" w:hAnsi="Times New Roman" w:cs="Times New Roman"/>
+          <w:sz w:val="24"/>
+          <w:szCs w:val="24"/>
+        </w:rPr>
+        <w:t>list of courses of</w:t>
+      </w:r>
+      <w:r>
+        <w:rPr>
+          <w:rFonts w:ascii="Times New Roman" w:hAnsi="Times New Roman" w:cs="Times New Roman"/>
+          <w:sz w:val="24"/>
+          <w:szCs w:val="24"/>
+        </w:rPr>
+        <w:t xml:space="preserve"> a student</w:t>
       </w:r>
       <w:r>
         <w:rPr>
@@ -4421,6 +4419,41 @@
           <w:szCs w:val="24"/>
         </w:rPr>
         <w:t>.</w:t>
+      </w:r>
+    </w:p>
+    <w:p>
+      <w:pPr>
+        <w:spacing w:line="360" w:lineRule="auto"/>
+        <w:jc w:val="both"/>
+        <w:rPr>
+          <w:rFonts w:ascii="Times New Roman" w:hAnsi="Times New Roman" w:cs="Times New Roman"/>
+          <w:sz w:val="24"/>
+          <w:szCs w:val="24"/>
+        </w:rPr>
+      </w:pPr>
+      <w:r>
+        <w:rPr>
+          <w:rFonts w:ascii="Times New Roman" w:hAnsi="Times New Roman" w:cs="Times New Roman"/>
+          <w:sz w:val="24"/>
+          <w:szCs w:val="24"/>
+        </w:rPr>
+        <w:t xml:space="preserve">If user wants to view all courses of a student </w:t>
+      </w:r>
+      <w:r>
+        <w:rPr>
+          <w:rFonts w:ascii="Times New Roman" w:hAnsi="Times New Roman" w:cs="Times New Roman"/>
+          <w:sz w:val="24"/>
+          <w:szCs w:val="24"/>
+        </w:rPr>
+        <w:t>for one</w:t>
+      </w:r>
+      <w:r>
+        <w:rPr>
+          <w:rFonts w:ascii="Times New Roman" w:hAnsi="Times New Roman" w:cs="Times New Roman"/>
+          <w:sz w:val="24"/>
+          <w:szCs w:val="24"/>
+        </w:rPr>
+        <w:t xml:space="preserve"> semester, the system will display the course list in table format (see Appendix Figure 9: An example of course list in Update Enrollment Menu).</w:t>
       </w:r>
     </w:p>
     <w:p>
@@ -4727,7 +4760,6 @@
                 <w:szCs w:val="24"/>
               </w:rPr>
             </w:pPr>
-            <w:proofErr w:type="spellStart"/>
             <w:r>
               <w:rPr>
                 <w:rFonts w:ascii="Times New Roman" w:hAnsi="Times New Roman" w:cs="Times New Roman"/>
@@ -4736,7 +4768,6 @@
               </w:rPr>
               <w:t>populateData</w:t>
             </w:r>
-            <w:proofErr w:type="spellEnd"/>
           </w:p>
         </w:tc>
         <w:tc>
@@ -4834,16 +4865,15 @@
                 <w:szCs w:val="24"/>
               </w:rPr>
             </w:pPr>
-            <w:proofErr w:type="spellStart"/>
-            <w:r>
-              <w:rPr>
-                <w:rFonts w:ascii="Times New Roman" w:hAnsi="Times New Roman" w:cs="Times New Roman"/>
-                <w:sz w:val="24"/>
-                <w:szCs w:val="24"/>
-              </w:rPr>
+            <w:r>
+              <w:rPr>
+                <w:rFonts w:ascii="Times New Roman" w:hAnsi="Times New Roman" w:cs="Times New Roman"/>
+                <w:sz w:val="24"/>
+                <w:szCs w:val="24"/>
+              </w:rPr>
+              <w:lastRenderedPageBreak/>
               <w:t>getStudentById</w:t>
             </w:r>
-            <w:proofErr w:type="spellEnd"/>
           </w:p>
         </w:tc>
         <w:tc>
@@ -4890,23 +4920,13 @@
                 <w:szCs w:val="24"/>
               </w:rPr>
             </w:pPr>
-            <w:proofErr w:type="spellStart"/>
-            <w:r>
-              <w:rPr>
-                <w:rFonts w:ascii="Times New Roman" w:hAnsi="Times New Roman" w:cs="Times New Roman"/>
-                <w:sz w:val="24"/>
-                <w:szCs w:val="24"/>
-              </w:rPr>
-              <w:t>studentID</w:t>
-            </w:r>
-            <w:proofErr w:type="spellEnd"/>
-            <w:r>
-              <w:rPr>
-                <w:rFonts w:ascii="Times New Roman" w:hAnsi="Times New Roman" w:cs="Times New Roman"/>
-                <w:sz w:val="24"/>
-                <w:szCs w:val="24"/>
-              </w:rPr>
-              <w:t>: String</w:t>
+            <w:r>
+              <w:rPr>
+                <w:rFonts w:ascii="Times New Roman" w:hAnsi="Times New Roman" w:cs="Times New Roman"/>
+                <w:sz w:val="24"/>
+                <w:szCs w:val="24"/>
+              </w:rPr>
+              <w:t>studentID: String</w:t>
             </w:r>
           </w:p>
         </w:tc>
@@ -4929,25 +4949,7 @@
                 <w:sz w:val="24"/>
                 <w:szCs w:val="24"/>
               </w:rPr>
-              <w:t xml:space="preserve">This method is used to get a </w:t>
-            </w:r>
-            <w:proofErr w:type="gramStart"/>
-            <w:r>
-              <w:rPr>
-                <w:rFonts w:ascii="Times New Roman" w:hAnsi="Times New Roman" w:cs="Times New Roman"/>
-                <w:sz w:val="24"/>
-                <w:szCs w:val="24"/>
-              </w:rPr>
-              <w:t>Student</w:t>
-            </w:r>
-            <w:proofErr w:type="gramEnd"/>
-            <w:r>
-              <w:rPr>
-                <w:rFonts w:ascii="Times New Roman" w:hAnsi="Times New Roman" w:cs="Times New Roman"/>
-                <w:sz w:val="24"/>
-                <w:szCs w:val="24"/>
-              </w:rPr>
-              <w:t xml:space="preserve"> object from the system by student ID.</w:t>
+              <w:t>This method is used to get a Student object from the system by student ID.</w:t>
             </w:r>
           </w:p>
         </w:tc>
@@ -4967,17 +4969,14 @@
                 <w:szCs w:val="24"/>
               </w:rPr>
             </w:pPr>
-            <w:proofErr w:type="spellStart"/>
-            <w:r>
-              <w:rPr>
-                <w:rFonts w:ascii="Times New Roman" w:hAnsi="Times New Roman" w:cs="Times New Roman"/>
-                <w:sz w:val="24"/>
-                <w:szCs w:val="24"/>
-              </w:rPr>
-              <w:lastRenderedPageBreak/>
+            <w:r>
+              <w:rPr>
+                <w:rFonts w:ascii="Times New Roman" w:hAnsi="Times New Roman" w:cs="Times New Roman"/>
+                <w:sz w:val="24"/>
+                <w:szCs w:val="24"/>
+              </w:rPr>
               <w:t>getCourseById</w:t>
             </w:r>
-            <w:proofErr w:type="spellEnd"/>
           </w:p>
         </w:tc>
         <w:tc>
@@ -5024,23 +5023,13 @@
                 <w:szCs w:val="24"/>
               </w:rPr>
             </w:pPr>
-            <w:proofErr w:type="spellStart"/>
-            <w:r>
-              <w:rPr>
-                <w:rFonts w:ascii="Times New Roman" w:hAnsi="Times New Roman" w:cs="Times New Roman"/>
-                <w:sz w:val="24"/>
-                <w:szCs w:val="24"/>
-              </w:rPr>
-              <w:t>courseID</w:t>
-            </w:r>
-            <w:proofErr w:type="spellEnd"/>
-            <w:r>
-              <w:rPr>
-                <w:rFonts w:ascii="Times New Roman" w:hAnsi="Times New Roman" w:cs="Times New Roman"/>
-                <w:sz w:val="24"/>
-                <w:szCs w:val="24"/>
-              </w:rPr>
-              <w:t>: String</w:t>
+            <w:r>
+              <w:rPr>
+                <w:rFonts w:ascii="Times New Roman" w:hAnsi="Times New Roman" w:cs="Times New Roman"/>
+                <w:sz w:val="24"/>
+                <w:szCs w:val="24"/>
+              </w:rPr>
+              <w:t>courseID: String</w:t>
             </w:r>
           </w:p>
         </w:tc>
@@ -5137,23 +5126,13 @@
                 <w:szCs w:val="24"/>
               </w:rPr>
             </w:pPr>
-            <w:proofErr w:type="spellStart"/>
-            <w:r>
-              <w:rPr>
-                <w:rFonts w:ascii="Times New Roman" w:hAnsi="Times New Roman" w:cs="Times New Roman"/>
-                <w:sz w:val="24"/>
-                <w:szCs w:val="24"/>
-              </w:rPr>
-              <w:t>studentID</w:t>
-            </w:r>
-            <w:proofErr w:type="spellEnd"/>
-            <w:r>
-              <w:rPr>
-                <w:rFonts w:ascii="Times New Roman" w:hAnsi="Times New Roman" w:cs="Times New Roman"/>
-                <w:sz w:val="24"/>
-                <w:szCs w:val="24"/>
-              </w:rPr>
-              <w:t>: String</w:t>
+            <w:r>
+              <w:rPr>
+                <w:rFonts w:ascii="Times New Roman" w:hAnsi="Times New Roman" w:cs="Times New Roman"/>
+                <w:sz w:val="24"/>
+                <w:szCs w:val="24"/>
+              </w:rPr>
+              <w:t>studentID: String</w:t>
             </w:r>
           </w:p>
           <w:p>
@@ -5172,23 +5151,13 @@
                 <w:szCs w:val="24"/>
               </w:rPr>
             </w:pPr>
-            <w:proofErr w:type="spellStart"/>
-            <w:r>
-              <w:rPr>
-                <w:rFonts w:ascii="Times New Roman" w:hAnsi="Times New Roman" w:cs="Times New Roman"/>
-                <w:sz w:val="24"/>
-                <w:szCs w:val="24"/>
-              </w:rPr>
-              <w:t>courseID</w:t>
-            </w:r>
-            <w:proofErr w:type="spellEnd"/>
-            <w:r>
-              <w:rPr>
-                <w:rFonts w:ascii="Times New Roman" w:hAnsi="Times New Roman" w:cs="Times New Roman"/>
-                <w:sz w:val="24"/>
-                <w:szCs w:val="24"/>
-              </w:rPr>
-              <w:t>: String</w:t>
+            <w:r>
+              <w:rPr>
+                <w:rFonts w:ascii="Times New Roman" w:hAnsi="Times New Roman" w:cs="Times New Roman"/>
+                <w:sz w:val="24"/>
+                <w:szCs w:val="24"/>
+              </w:rPr>
+              <w:t>courseID: String</w:t>
             </w:r>
           </w:p>
           <w:p>
@@ -5310,23 +5279,13 @@
                 <w:szCs w:val="24"/>
               </w:rPr>
             </w:pPr>
-            <w:proofErr w:type="spellStart"/>
-            <w:r>
-              <w:rPr>
-                <w:rFonts w:ascii="Times New Roman" w:hAnsi="Times New Roman" w:cs="Times New Roman"/>
-                <w:sz w:val="24"/>
-                <w:szCs w:val="24"/>
-              </w:rPr>
-              <w:t>studentID</w:t>
-            </w:r>
-            <w:proofErr w:type="spellEnd"/>
-            <w:r>
-              <w:rPr>
-                <w:rFonts w:ascii="Times New Roman" w:hAnsi="Times New Roman" w:cs="Times New Roman"/>
-                <w:sz w:val="24"/>
-                <w:szCs w:val="24"/>
-              </w:rPr>
-              <w:t>: String</w:t>
+            <w:r>
+              <w:rPr>
+                <w:rFonts w:ascii="Times New Roman" w:hAnsi="Times New Roman" w:cs="Times New Roman"/>
+                <w:sz w:val="24"/>
+                <w:szCs w:val="24"/>
+              </w:rPr>
+              <w:t>studentID: String</w:t>
             </w:r>
           </w:p>
           <w:p>
@@ -5345,23 +5304,13 @@
                 <w:szCs w:val="24"/>
               </w:rPr>
             </w:pPr>
-            <w:proofErr w:type="spellStart"/>
-            <w:r>
-              <w:rPr>
-                <w:rFonts w:ascii="Times New Roman" w:hAnsi="Times New Roman" w:cs="Times New Roman"/>
-                <w:sz w:val="24"/>
-                <w:szCs w:val="24"/>
-              </w:rPr>
-              <w:t>courseID</w:t>
-            </w:r>
-            <w:proofErr w:type="spellEnd"/>
-            <w:r>
-              <w:rPr>
-                <w:rFonts w:ascii="Times New Roman" w:hAnsi="Times New Roman" w:cs="Times New Roman"/>
-                <w:sz w:val="24"/>
-                <w:szCs w:val="24"/>
-              </w:rPr>
-              <w:t>: String</w:t>
+            <w:r>
+              <w:rPr>
+                <w:rFonts w:ascii="Times New Roman" w:hAnsi="Times New Roman" w:cs="Times New Roman"/>
+                <w:sz w:val="24"/>
+                <w:szCs w:val="24"/>
+              </w:rPr>
+              <w:t>courseID: String</w:t>
             </w:r>
           </w:p>
           <w:p>
@@ -5429,7 +5378,6 @@
                 <w:szCs w:val="24"/>
               </w:rPr>
             </w:pPr>
-            <w:proofErr w:type="spellStart"/>
             <w:r>
               <w:rPr>
                 <w:rFonts w:ascii="Times New Roman" w:hAnsi="Times New Roman" w:cs="Times New Roman"/>
@@ -5438,7 +5386,6 @@
               </w:rPr>
               <w:t>getOne</w:t>
             </w:r>
-            <w:proofErr w:type="spellEnd"/>
           </w:p>
         </w:tc>
         <w:tc>
@@ -5485,23 +5432,13 @@
                 <w:szCs w:val="24"/>
               </w:rPr>
             </w:pPr>
-            <w:proofErr w:type="spellStart"/>
-            <w:r>
-              <w:rPr>
-                <w:rFonts w:ascii="Times New Roman" w:hAnsi="Times New Roman" w:cs="Times New Roman"/>
-                <w:sz w:val="24"/>
-                <w:szCs w:val="24"/>
-              </w:rPr>
-              <w:t>studentID</w:t>
-            </w:r>
-            <w:proofErr w:type="spellEnd"/>
-            <w:r>
-              <w:rPr>
-                <w:rFonts w:ascii="Times New Roman" w:hAnsi="Times New Roman" w:cs="Times New Roman"/>
-                <w:sz w:val="24"/>
-                <w:szCs w:val="24"/>
-              </w:rPr>
-              <w:t>: String</w:t>
+            <w:r>
+              <w:rPr>
+                <w:rFonts w:ascii="Times New Roman" w:hAnsi="Times New Roman" w:cs="Times New Roman"/>
+                <w:sz w:val="24"/>
+                <w:szCs w:val="24"/>
+              </w:rPr>
+              <w:t>studentID: String</w:t>
             </w:r>
           </w:p>
           <w:p>
@@ -5520,23 +5457,13 @@
                 <w:szCs w:val="24"/>
               </w:rPr>
             </w:pPr>
-            <w:proofErr w:type="spellStart"/>
-            <w:r>
-              <w:rPr>
-                <w:rFonts w:ascii="Times New Roman" w:hAnsi="Times New Roman" w:cs="Times New Roman"/>
-                <w:sz w:val="24"/>
-                <w:szCs w:val="24"/>
-              </w:rPr>
-              <w:t>courseID</w:t>
-            </w:r>
-            <w:proofErr w:type="spellEnd"/>
-            <w:r>
-              <w:rPr>
-                <w:rFonts w:ascii="Times New Roman" w:hAnsi="Times New Roman" w:cs="Times New Roman"/>
-                <w:sz w:val="24"/>
-                <w:szCs w:val="24"/>
-              </w:rPr>
-              <w:t>: String</w:t>
+            <w:r>
+              <w:rPr>
+                <w:rFonts w:ascii="Times New Roman" w:hAnsi="Times New Roman" w:cs="Times New Roman"/>
+                <w:sz w:val="24"/>
+                <w:szCs w:val="24"/>
+              </w:rPr>
+              <w:t>courseID: String</w:t>
             </w:r>
           </w:p>
           <w:p>
@@ -5604,7 +5531,6 @@
                 <w:szCs w:val="24"/>
               </w:rPr>
             </w:pPr>
-            <w:proofErr w:type="spellStart"/>
             <w:r>
               <w:rPr>
                 <w:rFonts w:ascii="Times New Roman" w:hAnsi="Times New Roman" w:cs="Times New Roman"/>
@@ -5613,7 +5539,6 @@
               </w:rPr>
               <w:t>getAll</w:t>
             </w:r>
-            <w:proofErr w:type="spellEnd"/>
           </w:p>
         </w:tc>
         <w:tc>
@@ -5630,23 +5555,13 @@
                 <w:szCs w:val="24"/>
               </w:rPr>
             </w:pPr>
-            <w:proofErr w:type="spellStart"/>
-            <w:r>
-              <w:rPr>
-                <w:rFonts w:ascii="Times New Roman" w:hAnsi="Times New Roman" w:cs="Times New Roman"/>
-                <w:sz w:val="24"/>
-                <w:szCs w:val="24"/>
-              </w:rPr>
-              <w:t>ArrayList</w:t>
-            </w:r>
-            <w:proofErr w:type="spellEnd"/>
-            <w:r>
-              <w:rPr>
-                <w:rFonts w:ascii="Times New Roman" w:hAnsi="Times New Roman" w:cs="Times New Roman"/>
-                <w:sz w:val="24"/>
-                <w:szCs w:val="24"/>
-              </w:rPr>
-              <w:t>&lt;Enrollment&gt;</w:t>
+            <w:r>
+              <w:rPr>
+                <w:rFonts w:ascii="Times New Roman" w:hAnsi="Times New Roman" w:cs="Times New Roman"/>
+                <w:sz w:val="24"/>
+                <w:szCs w:val="24"/>
+              </w:rPr>
+              <w:t>ArrayList&lt;Enrollment&gt;</w:t>
             </w:r>
           </w:p>
         </w:tc>
@@ -5693,25 +5608,7 @@
                 <w:sz w:val="24"/>
                 <w:szCs w:val="24"/>
               </w:rPr>
-              <w:t xml:space="preserve">This method is used to get an </w:t>
-            </w:r>
-            <w:proofErr w:type="spellStart"/>
-            <w:r>
-              <w:rPr>
-                <w:rFonts w:ascii="Times New Roman" w:hAnsi="Times New Roman" w:cs="Times New Roman"/>
-                <w:sz w:val="24"/>
-                <w:szCs w:val="24"/>
-              </w:rPr>
-              <w:t>ArrayList</w:t>
-            </w:r>
-            <w:proofErr w:type="spellEnd"/>
-            <w:r>
-              <w:rPr>
-                <w:rFonts w:ascii="Times New Roman" w:hAnsi="Times New Roman" w:cs="Times New Roman"/>
-                <w:sz w:val="24"/>
-                <w:szCs w:val="24"/>
-              </w:rPr>
-              <w:t xml:space="preserve"> of all enrollments from the system.</w:t>
+              <w:t>This method is used to get an ArrayList of all enrollments from the system.</w:t>
             </w:r>
           </w:p>
         </w:tc>
@@ -5819,17 +5716,17 @@
     </w:p>
     <w:p>
       <w:pPr>
-        <w:ind w:left="-1080"/>
+        <w:ind w:left="-900"/>
       </w:pPr>
       <w:r>
         <w:rPr>
           <w:noProof/>
         </w:rPr>
         <w:drawing>
-          <wp:inline distT="0" distB="0" distL="0" distR="0" wp14:anchorId="32920B32" wp14:editId="6EFC0D30">
-            <wp:extent cx="7755873" cy="7501890"/>
-            <wp:effectExtent l="0" t="0" r="0" b="3810"/>
-            <wp:docPr id="10" name="Picture 10" descr="Diagram&#10;&#10;Description automatically generated"/>
+          <wp:inline distT="0" distB="0" distL="0" distR="0" wp14:anchorId="390506BF" wp14:editId="34200F32">
+            <wp:extent cx="7467600" cy="7468870"/>
+            <wp:effectExtent l="0" t="0" r="0" b="0"/>
+            <wp:docPr id="12" name="Picture 12" descr="A picture containing text, receipt, document&#10;&#10;Description automatically generated"/>
             <wp:cNvGraphicFramePr>
               <a:graphicFrameLocks xmlns:a="http://schemas.openxmlformats.org/drawingml/2006/main" noChangeAspect="1"/>
             </wp:cNvGraphicFramePr>
@@ -5837,7 +5734,7 @@
               <a:graphicData uri="http://schemas.openxmlformats.org/drawingml/2006/picture">
                 <pic:pic xmlns:pic="http://schemas.openxmlformats.org/drawingml/2006/picture">
                   <pic:nvPicPr>
-                    <pic:cNvPr id="10" name="Picture 10" descr="Diagram&#10;&#10;Description automatically generated"/>
+                    <pic:cNvPr id="12" name="Picture 12" descr="A picture containing text, receipt, document&#10;&#10;Description automatically generated"/>
                     <pic:cNvPicPr/>
                   </pic:nvPicPr>
                   <pic:blipFill>
@@ -5855,7 +5752,7 @@
                   <pic:spPr>
                     <a:xfrm>
                       <a:off x="0" y="0"/>
-                      <a:ext cx="7764165" cy="7509910"/>
+                      <a:ext cx="7477927" cy="7479199"/>
                     </a:xfrm>
                     <a:prstGeom prst="rect">
                       <a:avLst/>
@@ -6068,25 +5965,7 @@
           <w:sz w:val="24"/>
           <w:szCs w:val="24"/>
         </w:rPr>
-        <w:t>run the Main.java file located at the folder named “</w:t>
-      </w:r>
-      <w:proofErr w:type="spellStart"/>
-      <w:r>
-        <w:rPr>
-          <w:rFonts w:ascii="Times New Roman" w:hAnsi="Times New Roman" w:cs="Times New Roman"/>
-          <w:sz w:val="24"/>
-          <w:szCs w:val="24"/>
-        </w:rPr>
-        <w:t>src</w:t>
-      </w:r>
-      <w:proofErr w:type="spellEnd"/>
-      <w:r>
-        <w:rPr>
-          <w:rFonts w:ascii="Times New Roman" w:hAnsi="Times New Roman" w:cs="Times New Roman"/>
-          <w:sz w:val="24"/>
-          <w:szCs w:val="24"/>
-        </w:rPr>
-        <w:t>”.</w:t>
+        <w:t>run the Main.java file located at the folder named “src”.</w:t>
       </w:r>
     </w:p>
     <w:p>
@@ -6110,25 +5989,7 @@
           <w:sz w:val="24"/>
           <w:szCs w:val="24"/>
         </w:rPr>
-        <w:t>Unit tests are located the directory “</w:t>
-      </w:r>
-      <w:proofErr w:type="spellStart"/>
-      <w:r>
-        <w:rPr>
-          <w:rFonts w:ascii="Times New Roman" w:hAnsi="Times New Roman" w:cs="Times New Roman"/>
-          <w:sz w:val="24"/>
-          <w:szCs w:val="24"/>
-        </w:rPr>
-        <w:t>src</w:t>
-      </w:r>
-      <w:proofErr w:type="spellEnd"/>
-      <w:r>
-        <w:rPr>
-          <w:rFonts w:ascii="Times New Roman" w:hAnsi="Times New Roman" w:cs="Times New Roman"/>
-          <w:sz w:val="24"/>
-          <w:szCs w:val="24"/>
-        </w:rPr>
-        <w:t>/test”.</w:t>
+        <w:t>Unit tests are located the directory “src/test”.</w:t>
       </w:r>
     </w:p>
     <w:p>
@@ -6984,12 +6845,108 @@
     <w:p>
       <w:pPr>
         <w:spacing w:line="360" w:lineRule="auto"/>
-        <w:ind w:left="-270"/>
+        <w:ind w:left="1080"/>
         <w:jc w:val="both"/>
-      </w:pPr>
+        <w:rPr>
+          <w:rFonts w:ascii="Times New Roman" w:hAnsi="Times New Roman" w:cs="Times New Roman"/>
+          <w:i/>
+          <w:iCs/>
+          <w:sz w:val="24"/>
+          <w:szCs w:val="24"/>
+        </w:rPr>
+      </w:pPr>
+    </w:p>
+    <w:p>
+      <w:pPr>
+        <w:spacing w:line="360" w:lineRule="auto"/>
+        <w:ind w:left="1080"/>
+        <w:jc w:val="both"/>
+        <w:rPr>
+          <w:rFonts w:ascii="Times New Roman" w:hAnsi="Times New Roman" w:cs="Times New Roman"/>
+          <w:i/>
+          <w:iCs/>
+          <w:sz w:val="24"/>
+          <w:szCs w:val="24"/>
+        </w:rPr>
+      </w:pPr>
+      <w:r>
+        <w:rPr>
+          <w:rFonts w:ascii="Times New Roman" w:hAnsi="Times New Roman" w:cs="Times New Roman"/>
+          <w:i/>
+          <w:iCs/>
+          <w:sz w:val="24"/>
+          <w:szCs w:val="24"/>
+        </w:rPr>
+        <w:t>Figure 9: An example of course list in Update Enrollment Menu</w:t>
+      </w:r>
+    </w:p>
+    <w:p>
+      <w:pPr>
+        <w:spacing w:line="360" w:lineRule="auto"/>
+        <w:ind w:left="1080"/>
+        <w:jc w:val="both"/>
+        <w:rPr>
+          <w:rFonts w:ascii="Times New Roman" w:hAnsi="Times New Roman" w:cs="Times New Roman"/>
+          <w:i/>
+          <w:iCs/>
+          <w:sz w:val="24"/>
+          <w:szCs w:val="24"/>
+        </w:rPr>
+      </w:pPr>
+      <w:r>
+        <w:rPr>
+          <w:rFonts w:ascii="Times New Roman" w:hAnsi="Times New Roman" w:cs="Times New Roman"/>
+          <w:i/>
+          <w:iCs/>
+          <w:noProof/>
+          <w:sz w:val="24"/>
+          <w:szCs w:val="24"/>
+        </w:rPr>
+        <w:drawing>
+          <wp:inline distT="0" distB="0" distL="0" distR="0" wp14:anchorId="5E6FB4E3" wp14:editId="1110FEB0">
+            <wp:extent cx="3154680" cy="2493438"/>
+            <wp:effectExtent l="0" t="0" r="7620" b="2540"/>
+            <wp:docPr id="13" name="Picture 13" descr="Text&#10;&#10;Description automatically generated"/>
+            <wp:cNvGraphicFramePr>
+              <a:graphicFrameLocks xmlns:a="http://schemas.openxmlformats.org/drawingml/2006/main" noChangeAspect="1"/>
+            </wp:cNvGraphicFramePr>
+            <a:graphic xmlns:a="http://schemas.openxmlformats.org/drawingml/2006/main">
+              <a:graphicData uri="http://schemas.openxmlformats.org/drawingml/2006/picture">
+                <pic:pic xmlns:pic="http://schemas.openxmlformats.org/drawingml/2006/picture">
+                  <pic:nvPicPr>
+                    <pic:cNvPr id="13" name="Picture 13" descr="Text&#10;&#10;Description automatically generated"/>
+                    <pic:cNvPicPr/>
+                  </pic:nvPicPr>
+                  <pic:blipFill>
+                    <a:blip r:embed="rId22">
+                      <a:extLst>
+                        <a:ext uri="{28A0092B-C50C-407E-A947-70E740481C1C}">
+                          <a14:useLocalDpi xmlns:a14="http://schemas.microsoft.com/office/drawing/2010/main" val="0"/>
+                        </a:ext>
+                      </a:extLst>
+                    </a:blip>
+                    <a:stretch>
+                      <a:fillRect/>
+                    </a:stretch>
+                  </pic:blipFill>
+                  <pic:spPr>
+                    <a:xfrm>
+                      <a:off x="0" y="0"/>
+                      <a:ext cx="3169874" cy="2505447"/>
+                    </a:xfrm>
+                    <a:prstGeom prst="rect">
+                      <a:avLst/>
+                    </a:prstGeom>
+                  </pic:spPr>
+                </pic:pic>
+              </a:graphicData>
+            </a:graphic>
+          </wp:inline>
+        </w:drawing>
+      </w:r>
     </w:p>
     <w:sectPr>
-      <w:footerReference w:type="default" r:id="rId22"/>
+      <w:footerReference w:type="default" r:id="rId23"/>
       <w:pgSz w:w="12240" w:h="15840"/>
       <w:pgMar w:top="1440" w:right="900" w:bottom="1440" w:left="1080" w:header="720" w:footer="720" w:gutter="0"/>
       <w:pgNumType w:start="0"/>

</xml_diff>

<commit_message>
move files folder outside and update report
</commit_message>
<xml_diff>
--- a/s3877347 - Student Enrollment Management System - Report.docx
+++ b/s3877347 - Student Enrollment Management System - Report.docx
@@ -2901,25 +2901,7 @@
           <w:sz w:val="24"/>
           <w:szCs w:val="24"/>
         </w:rPr>
-        <w:t xml:space="preserve"> at Main.java, which is located at folder “</w:t>
-      </w:r>
-      <w:proofErr w:type="spellStart"/>
-      <w:r>
-        <w:rPr>
-          <w:rFonts w:ascii="Times New Roman" w:hAnsi="Times New Roman" w:cs="Times New Roman"/>
-          <w:sz w:val="24"/>
-          <w:szCs w:val="24"/>
-        </w:rPr>
-        <w:t>src</w:t>
-      </w:r>
-      <w:proofErr w:type="spellEnd"/>
-      <w:r>
-        <w:rPr>
-          <w:rFonts w:ascii="Times New Roman" w:hAnsi="Times New Roman" w:cs="Times New Roman"/>
-          <w:sz w:val="24"/>
-          <w:szCs w:val="24"/>
-        </w:rPr>
-        <w:t>”</w:t>
+        <w:t xml:space="preserve"> at Main.java, which is located at folder “src”</w:t>
       </w:r>
       <w:r>
         <w:rPr>
@@ -3068,23 +3050,13 @@
         </w:rPr>
         <w:t>“</w:t>
       </w:r>
-      <w:proofErr w:type="spellStart"/>
-      <w:r>
-        <w:rPr>
-          <w:rFonts w:ascii="Times New Roman" w:hAnsi="Times New Roman" w:cs="Times New Roman"/>
-          <w:sz w:val="24"/>
-          <w:szCs w:val="24"/>
-        </w:rPr>
-        <w:t>src</w:t>
-      </w:r>
-      <w:proofErr w:type="spellEnd"/>
-      <w:r>
-        <w:rPr>
-          <w:rFonts w:ascii="Times New Roman" w:hAnsi="Times New Roman" w:cs="Times New Roman"/>
-          <w:sz w:val="24"/>
-          <w:szCs w:val="24"/>
-        </w:rPr>
-        <w:t>/files/data</w:t>
+      <w:r>
+        <w:rPr>
+          <w:rFonts w:ascii="Times New Roman" w:hAnsi="Times New Roman" w:cs="Times New Roman"/>
+          <w:sz w:val="24"/>
+          <w:szCs w:val="24"/>
+        </w:rPr>
+        <w:t>files/data</w:t>
       </w:r>
       <w:r>
         <w:rPr>
@@ -3142,23 +3114,13 @@
         </w:rPr>
         <w:t>“</w:t>
       </w:r>
-      <w:proofErr w:type="spellStart"/>
-      <w:r>
-        <w:rPr>
-          <w:rFonts w:ascii="Times New Roman" w:hAnsi="Times New Roman" w:cs="Times New Roman"/>
-          <w:sz w:val="24"/>
-          <w:szCs w:val="24"/>
-        </w:rPr>
-        <w:t>src</w:t>
-      </w:r>
-      <w:proofErr w:type="spellEnd"/>
-      <w:r>
-        <w:rPr>
-          <w:rFonts w:ascii="Times New Roman" w:hAnsi="Times New Roman" w:cs="Times New Roman"/>
-          <w:sz w:val="24"/>
-          <w:szCs w:val="24"/>
-        </w:rPr>
-        <w:t>/files/data</w:t>
+      <w:r>
+        <w:rPr>
+          <w:rFonts w:ascii="Times New Roman" w:hAnsi="Times New Roman" w:cs="Times New Roman"/>
+          <w:sz w:val="24"/>
+          <w:szCs w:val="24"/>
+        </w:rPr>
+        <w:t>files/data</w:t>
       </w:r>
       <w:r>
         <w:rPr>
@@ -3235,23 +3197,13 @@
         </w:rPr>
         <w:t>“</w:t>
       </w:r>
-      <w:proofErr w:type="spellStart"/>
-      <w:r>
-        <w:rPr>
-          <w:rFonts w:ascii="Times New Roman" w:hAnsi="Times New Roman" w:cs="Times New Roman"/>
-          <w:sz w:val="24"/>
-          <w:szCs w:val="24"/>
-        </w:rPr>
-        <w:t>src</w:t>
-      </w:r>
-      <w:proofErr w:type="spellEnd"/>
-      <w:r>
-        <w:rPr>
-          <w:rFonts w:ascii="Times New Roman" w:hAnsi="Times New Roman" w:cs="Times New Roman"/>
-          <w:sz w:val="24"/>
-          <w:szCs w:val="24"/>
-        </w:rPr>
-        <w:t>/files/data</w:t>
+      <w:r>
+        <w:rPr>
+          <w:rFonts w:ascii="Times New Roman" w:hAnsi="Times New Roman" w:cs="Times New Roman"/>
+          <w:sz w:val="24"/>
+          <w:szCs w:val="24"/>
+        </w:rPr>
+        <w:t>files/data</w:t>
       </w:r>
       <w:r>
         <w:rPr>
@@ -3979,23 +3931,13 @@
         </w:rPr>
         <w:t>“</w:t>
       </w:r>
-      <w:proofErr w:type="spellStart"/>
-      <w:r>
-        <w:rPr>
-          <w:rFonts w:ascii="Times New Roman" w:hAnsi="Times New Roman" w:cs="Times New Roman"/>
-          <w:sz w:val="24"/>
-          <w:szCs w:val="24"/>
-        </w:rPr>
-        <w:t>src</w:t>
-      </w:r>
-      <w:proofErr w:type="spellEnd"/>
-      <w:r>
-        <w:rPr>
-          <w:rFonts w:ascii="Times New Roman" w:hAnsi="Times New Roman" w:cs="Times New Roman"/>
-          <w:sz w:val="24"/>
-          <w:szCs w:val="24"/>
-        </w:rPr>
-        <w:t>/files/courses</w:t>
+      <w:r>
+        <w:rPr>
+          <w:rFonts w:ascii="Times New Roman" w:hAnsi="Times New Roman" w:cs="Times New Roman"/>
+          <w:sz w:val="24"/>
+          <w:szCs w:val="24"/>
+        </w:rPr>
+        <w:t>files/courses</w:t>
       </w:r>
       <w:r>
         <w:rPr>
@@ -4021,23 +3963,13 @@
         </w:rPr>
         <w:t>“</w:t>
       </w:r>
-      <w:proofErr w:type="spellStart"/>
-      <w:r>
-        <w:rPr>
-          <w:rFonts w:ascii="Times New Roman" w:hAnsi="Times New Roman" w:cs="Times New Roman"/>
-          <w:sz w:val="24"/>
-          <w:szCs w:val="24"/>
-        </w:rPr>
-        <w:t>src</w:t>
-      </w:r>
-      <w:proofErr w:type="spellEnd"/>
-      <w:r>
-        <w:rPr>
-          <w:rFonts w:ascii="Times New Roman" w:hAnsi="Times New Roman" w:cs="Times New Roman"/>
-          <w:sz w:val="24"/>
-          <w:szCs w:val="24"/>
-        </w:rPr>
-        <w:t>/files/students</w:t>
+      <w:r>
+        <w:rPr>
+          <w:rFonts w:ascii="Times New Roman" w:hAnsi="Times New Roman" w:cs="Times New Roman"/>
+          <w:sz w:val="24"/>
+          <w:szCs w:val="24"/>
+        </w:rPr>
+        <w:t>files/students</w:t>
       </w:r>
       <w:r>
         <w:rPr>
@@ -4956,7 +4888,6 @@
                 <w:szCs w:val="24"/>
               </w:rPr>
             </w:pPr>
-            <w:proofErr w:type="spellStart"/>
             <w:r>
               <w:rPr>
                 <w:rFonts w:ascii="Times New Roman" w:hAnsi="Times New Roman" w:cs="Times New Roman"/>
@@ -4965,7 +4896,6 @@
               </w:rPr>
               <w:t>populateData</w:t>
             </w:r>
-            <w:proofErr w:type="spellEnd"/>
           </w:p>
         </w:tc>
         <w:tc>
@@ -5063,7 +4993,6 @@
                 <w:szCs w:val="24"/>
               </w:rPr>
             </w:pPr>
-            <w:proofErr w:type="spellStart"/>
             <w:r>
               <w:rPr>
                 <w:rFonts w:ascii="Times New Roman" w:hAnsi="Times New Roman" w:cs="Times New Roman"/>
@@ -5073,7 +5002,6 @@
               <w:lastRenderedPageBreak/>
               <w:t>getStudentById</w:t>
             </w:r>
-            <w:proofErr w:type="spellEnd"/>
           </w:p>
         </w:tc>
         <w:tc>
@@ -5120,23 +5048,13 @@
                 <w:szCs w:val="24"/>
               </w:rPr>
             </w:pPr>
-            <w:proofErr w:type="spellStart"/>
-            <w:r>
-              <w:rPr>
-                <w:rFonts w:ascii="Times New Roman" w:hAnsi="Times New Roman" w:cs="Times New Roman"/>
-                <w:sz w:val="24"/>
-                <w:szCs w:val="24"/>
-              </w:rPr>
-              <w:t>studentID</w:t>
-            </w:r>
-            <w:proofErr w:type="spellEnd"/>
-            <w:r>
-              <w:rPr>
-                <w:rFonts w:ascii="Times New Roman" w:hAnsi="Times New Roman" w:cs="Times New Roman"/>
-                <w:sz w:val="24"/>
-                <w:szCs w:val="24"/>
-              </w:rPr>
-              <w:t>: String</w:t>
+            <w:r>
+              <w:rPr>
+                <w:rFonts w:ascii="Times New Roman" w:hAnsi="Times New Roman" w:cs="Times New Roman"/>
+                <w:sz w:val="24"/>
+                <w:szCs w:val="24"/>
+              </w:rPr>
+              <w:t>studentID: String</w:t>
             </w:r>
           </w:p>
         </w:tc>
@@ -5159,25 +5077,7 @@
                 <w:sz w:val="24"/>
                 <w:szCs w:val="24"/>
               </w:rPr>
-              <w:t xml:space="preserve">This method is used to get a </w:t>
-            </w:r>
-            <w:proofErr w:type="gramStart"/>
-            <w:r>
-              <w:rPr>
-                <w:rFonts w:ascii="Times New Roman" w:hAnsi="Times New Roman" w:cs="Times New Roman"/>
-                <w:sz w:val="24"/>
-                <w:szCs w:val="24"/>
-              </w:rPr>
-              <w:t>Student</w:t>
-            </w:r>
-            <w:proofErr w:type="gramEnd"/>
-            <w:r>
-              <w:rPr>
-                <w:rFonts w:ascii="Times New Roman" w:hAnsi="Times New Roman" w:cs="Times New Roman"/>
-                <w:sz w:val="24"/>
-                <w:szCs w:val="24"/>
-              </w:rPr>
-              <w:t xml:space="preserve"> object from the system by student ID.</w:t>
+              <w:t>This method is used to get a Student object from the system by student ID.</w:t>
             </w:r>
           </w:p>
         </w:tc>
@@ -5197,7 +5097,6 @@
                 <w:szCs w:val="24"/>
               </w:rPr>
             </w:pPr>
-            <w:proofErr w:type="spellStart"/>
             <w:r>
               <w:rPr>
                 <w:rFonts w:ascii="Times New Roman" w:hAnsi="Times New Roman" w:cs="Times New Roman"/>
@@ -5206,7 +5105,6 @@
               </w:rPr>
               <w:t>getCourseById</w:t>
             </w:r>
-            <w:proofErr w:type="spellEnd"/>
           </w:p>
         </w:tc>
         <w:tc>
@@ -5253,23 +5151,13 @@
                 <w:szCs w:val="24"/>
               </w:rPr>
             </w:pPr>
-            <w:proofErr w:type="spellStart"/>
-            <w:r>
-              <w:rPr>
-                <w:rFonts w:ascii="Times New Roman" w:hAnsi="Times New Roman" w:cs="Times New Roman"/>
-                <w:sz w:val="24"/>
-                <w:szCs w:val="24"/>
-              </w:rPr>
-              <w:t>courseID</w:t>
-            </w:r>
-            <w:proofErr w:type="spellEnd"/>
-            <w:r>
-              <w:rPr>
-                <w:rFonts w:ascii="Times New Roman" w:hAnsi="Times New Roman" w:cs="Times New Roman"/>
-                <w:sz w:val="24"/>
-                <w:szCs w:val="24"/>
-              </w:rPr>
-              <w:t>: String</w:t>
+            <w:r>
+              <w:rPr>
+                <w:rFonts w:ascii="Times New Roman" w:hAnsi="Times New Roman" w:cs="Times New Roman"/>
+                <w:sz w:val="24"/>
+                <w:szCs w:val="24"/>
+              </w:rPr>
+              <w:t>courseID: String</w:t>
             </w:r>
           </w:p>
         </w:tc>
@@ -5366,23 +5254,13 @@
                 <w:szCs w:val="24"/>
               </w:rPr>
             </w:pPr>
-            <w:proofErr w:type="spellStart"/>
-            <w:r>
-              <w:rPr>
-                <w:rFonts w:ascii="Times New Roman" w:hAnsi="Times New Roman" w:cs="Times New Roman"/>
-                <w:sz w:val="24"/>
-                <w:szCs w:val="24"/>
-              </w:rPr>
-              <w:t>studentID</w:t>
-            </w:r>
-            <w:proofErr w:type="spellEnd"/>
-            <w:r>
-              <w:rPr>
-                <w:rFonts w:ascii="Times New Roman" w:hAnsi="Times New Roman" w:cs="Times New Roman"/>
-                <w:sz w:val="24"/>
-                <w:szCs w:val="24"/>
-              </w:rPr>
-              <w:t>: String</w:t>
+            <w:r>
+              <w:rPr>
+                <w:rFonts w:ascii="Times New Roman" w:hAnsi="Times New Roman" w:cs="Times New Roman"/>
+                <w:sz w:val="24"/>
+                <w:szCs w:val="24"/>
+              </w:rPr>
+              <w:t>studentID: String</w:t>
             </w:r>
           </w:p>
           <w:p>
@@ -5401,23 +5279,13 @@
                 <w:szCs w:val="24"/>
               </w:rPr>
             </w:pPr>
-            <w:proofErr w:type="spellStart"/>
-            <w:r>
-              <w:rPr>
-                <w:rFonts w:ascii="Times New Roman" w:hAnsi="Times New Roman" w:cs="Times New Roman"/>
-                <w:sz w:val="24"/>
-                <w:szCs w:val="24"/>
-              </w:rPr>
-              <w:t>courseID</w:t>
-            </w:r>
-            <w:proofErr w:type="spellEnd"/>
-            <w:r>
-              <w:rPr>
-                <w:rFonts w:ascii="Times New Roman" w:hAnsi="Times New Roman" w:cs="Times New Roman"/>
-                <w:sz w:val="24"/>
-                <w:szCs w:val="24"/>
-              </w:rPr>
-              <w:t>: String</w:t>
+            <w:r>
+              <w:rPr>
+                <w:rFonts w:ascii="Times New Roman" w:hAnsi="Times New Roman" w:cs="Times New Roman"/>
+                <w:sz w:val="24"/>
+                <w:szCs w:val="24"/>
+              </w:rPr>
+              <w:t>courseID: String</w:t>
             </w:r>
           </w:p>
           <w:p>
@@ -5539,23 +5407,13 @@
                 <w:szCs w:val="24"/>
               </w:rPr>
             </w:pPr>
-            <w:proofErr w:type="spellStart"/>
-            <w:r>
-              <w:rPr>
-                <w:rFonts w:ascii="Times New Roman" w:hAnsi="Times New Roman" w:cs="Times New Roman"/>
-                <w:sz w:val="24"/>
-                <w:szCs w:val="24"/>
-              </w:rPr>
-              <w:t>studentID</w:t>
-            </w:r>
-            <w:proofErr w:type="spellEnd"/>
-            <w:r>
-              <w:rPr>
-                <w:rFonts w:ascii="Times New Roman" w:hAnsi="Times New Roman" w:cs="Times New Roman"/>
-                <w:sz w:val="24"/>
-                <w:szCs w:val="24"/>
-              </w:rPr>
-              <w:t>: String</w:t>
+            <w:r>
+              <w:rPr>
+                <w:rFonts w:ascii="Times New Roman" w:hAnsi="Times New Roman" w:cs="Times New Roman"/>
+                <w:sz w:val="24"/>
+                <w:szCs w:val="24"/>
+              </w:rPr>
+              <w:t>studentID: String</w:t>
             </w:r>
           </w:p>
           <w:p>
@@ -5574,23 +5432,13 @@
                 <w:szCs w:val="24"/>
               </w:rPr>
             </w:pPr>
-            <w:proofErr w:type="spellStart"/>
-            <w:r>
-              <w:rPr>
-                <w:rFonts w:ascii="Times New Roman" w:hAnsi="Times New Roman" w:cs="Times New Roman"/>
-                <w:sz w:val="24"/>
-                <w:szCs w:val="24"/>
-              </w:rPr>
-              <w:t>courseID</w:t>
-            </w:r>
-            <w:proofErr w:type="spellEnd"/>
-            <w:r>
-              <w:rPr>
-                <w:rFonts w:ascii="Times New Roman" w:hAnsi="Times New Roman" w:cs="Times New Roman"/>
-                <w:sz w:val="24"/>
-                <w:szCs w:val="24"/>
-              </w:rPr>
-              <w:t>: String</w:t>
+            <w:r>
+              <w:rPr>
+                <w:rFonts w:ascii="Times New Roman" w:hAnsi="Times New Roman" w:cs="Times New Roman"/>
+                <w:sz w:val="24"/>
+                <w:szCs w:val="24"/>
+              </w:rPr>
+              <w:t>courseID: String</w:t>
             </w:r>
           </w:p>
           <w:p>
@@ -5658,7 +5506,6 @@
                 <w:szCs w:val="24"/>
               </w:rPr>
             </w:pPr>
-            <w:proofErr w:type="spellStart"/>
             <w:r>
               <w:rPr>
                 <w:rFonts w:ascii="Times New Roman" w:hAnsi="Times New Roman" w:cs="Times New Roman"/>
@@ -5667,7 +5514,6 @@
               </w:rPr>
               <w:t>getOne</w:t>
             </w:r>
-            <w:proofErr w:type="spellEnd"/>
           </w:p>
         </w:tc>
         <w:tc>
@@ -5714,23 +5560,13 @@
                 <w:szCs w:val="24"/>
               </w:rPr>
             </w:pPr>
-            <w:proofErr w:type="spellStart"/>
-            <w:r>
-              <w:rPr>
-                <w:rFonts w:ascii="Times New Roman" w:hAnsi="Times New Roman" w:cs="Times New Roman"/>
-                <w:sz w:val="24"/>
-                <w:szCs w:val="24"/>
-              </w:rPr>
-              <w:t>studentID</w:t>
-            </w:r>
-            <w:proofErr w:type="spellEnd"/>
-            <w:r>
-              <w:rPr>
-                <w:rFonts w:ascii="Times New Roman" w:hAnsi="Times New Roman" w:cs="Times New Roman"/>
-                <w:sz w:val="24"/>
-                <w:szCs w:val="24"/>
-              </w:rPr>
-              <w:t>: String</w:t>
+            <w:r>
+              <w:rPr>
+                <w:rFonts w:ascii="Times New Roman" w:hAnsi="Times New Roman" w:cs="Times New Roman"/>
+                <w:sz w:val="24"/>
+                <w:szCs w:val="24"/>
+              </w:rPr>
+              <w:t>studentID: String</w:t>
             </w:r>
           </w:p>
           <w:p>
@@ -5749,23 +5585,13 @@
                 <w:szCs w:val="24"/>
               </w:rPr>
             </w:pPr>
-            <w:proofErr w:type="spellStart"/>
-            <w:r>
-              <w:rPr>
-                <w:rFonts w:ascii="Times New Roman" w:hAnsi="Times New Roman" w:cs="Times New Roman"/>
-                <w:sz w:val="24"/>
-                <w:szCs w:val="24"/>
-              </w:rPr>
-              <w:t>courseID</w:t>
-            </w:r>
-            <w:proofErr w:type="spellEnd"/>
-            <w:r>
-              <w:rPr>
-                <w:rFonts w:ascii="Times New Roman" w:hAnsi="Times New Roman" w:cs="Times New Roman"/>
-                <w:sz w:val="24"/>
-                <w:szCs w:val="24"/>
-              </w:rPr>
-              <w:t>: String</w:t>
+            <w:r>
+              <w:rPr>
+                <w:rFonts w:ascii="Times New Roman" w:hAnsi="Times New Roman" w:cs="Times New Roman"/>
+                <w:sz w:val="24"/>
+                <w:szCs w:val="24"/>
+              </w:rPr>
+              <w:t>courseID: String</w:t>
             </w:r>
           </w:p>
           <w:p>
@@ -5833,7 +5659,6 @@
                 <w:szCs w:val="24"/>
               </w:rPr>
             </w:pPr>
-            <w:proofErr w:type="spellStart"/>
             <w:r>
               <w:rPr>
                 <w:rFonts w:ascii="Times New Roman" w:hAnsi="Times New Roman" w:cs="Times New Roman"/>
@@ -5842,7 +5667,6 @@
               </w:rPr>
               <w:t>getAll</w:t>
             </w:r>
-            <w:proofErr w:type="spellEnd"/>
           </w:p>
         </w:tc>
         <w:tc>
@@ -5859,23 +5683,13 @@
                 <w:szCs w:val="24"/>
               </w:rPr>
             </w:pPr>
-            <w:proofErr w:type="spellStart"/>
-            <w:r>
-              <w:rPr>
-                <w:rFonts w:ascii="Times New Roman" w:hAnsi="Times New Roman" w:cs="Times New Roman"/>
-                <w:sz w:val="24"/>
-                <w:szCs w:val="24"/>
-              </w:rPr>
-              <w:t>ArrayList</w:t>
-            </w:r>
-            <w:proofErr w:type="spellEnd"/>
-            <w:r>
-              <w:rPr>
-                <w:rFonts w:ascii="Times New Roman" w:hAnsi="Times New Roman" w:cs="Times New Roman"/>
-                <w:sz w:val="24"/>
-                <w:szCs w:val="24"/>
-              </w:rPr>
-              <w:t>&lt;Enrollment&gt;</w:t>
+            <w:r>
+              <w:rPr>
+                <w:rFonts w:ascii="Times New Roman" w:hAnsi="Times New Roman" w:cs="Times New Roman"/>
+                <w:sz w:val="24"/>
+                <w:szCs w:val="24"/>
+              </w:rPr>
+              <w:t>ArrayList&lt;Enrollment&gt;</w:t>
             </w:r>
           </w:p>
         </w:tc>
@@ -5922,25 +5736,7 @@
                 <w:sz w:val="24"/>
                 <w:szCs w:val="24"/>
               </w:rPr>
-              <w:t xml:space="preserve">This method is used to get an </w:t>
-            </w:r>
-            <w:proofErr w:type="spellStart"/>
-            <w:r>
-              <w:rPr>
-                <w:rFonts w:ascii="Times New Roman" w:hAnsi="Times New Roman" w:cs="Times New Roman"/>
-                <w:sz w:val="24"/>
-                <w:szCs w:val="24"/>
-              </w:rPr>
-              <w:t>ArrayList</w:t>
-            </w:r>
-            <w:proofErr w:type="spellEnd"/>
-            <w:r>
-              <w:rPr>
-                <w:rFonts w:ascii="Times New Roman" w:hAnsi="Times New Roman" w:cs="Times New Roman"/>
-                <w:sz w:val="24"/>
-                <w:szCs w:val="24"/>
-              </w:rPr>
-              <w:t xml:space="preserve"> of all enrollments from the system.</w:t>
+              <w:t>This method is used to get an ArrayList of all enrollments from the system.</w:t>
             </w:r>
           </w:p>
         </w:tc>
@@ -6297,25 +6093,7 @@
           <w:sz w:val="24"/>
           <w:szCs w:val="24"/>
         </w:rPr>
-        <w:t>run the Main.java file located at the folder named “</w:t>
-      </w:r>
-      <w:proofErr w:type="spellStart"/>
-      <w:r>
-        <w:rPr>
-          <w:rFonts w:ascii="Times New Roman" w:hAnsi="Times New Roman" w:cs="Times New Roman"/>
-          <w:sz w:val="24"/>
-          <w:szCs w:val="24"/>
-        </w:rPr>
-        <w:t>src</w:t>
-      </w:r>
-      <w:proofErr w:type="spellEnd"/>
-      <w:r>
-        <w:rPr>
-          <w:rFonts w:ascii="Times New Roman" w:hAnsi="Times New Roman" w:cs="Times New Roman"/>
-          <w:sz w:val="24"/>
-          <w:szCs w:val="24"/>
-        </w:rPr>
-        <w:t>”.</w:t>
+        <w:t>run the Main.java file located at the folder named “src”.</w:t>
       </w:r>
     </w:p>
     <w:p>
@@ -6339,86 +6117,232 @@
           <w:sz w:val="24"/>
           <w:szCs w:val="24"/>
         </w:rPr>
-        <w:t>Unit tests are located the directory “</w:t>
-      </w:r>
-      <w:proofErr w:type="spellStart"/>
-      <w:r>
-        <w:rPr>
-          <w:rFonts w:ascii="Times New Roman" w:hAnsi="Times New Roman" w:cs="Times New Roman"/>
-          <w:sz w:val="24"/>
-          <w:szCs w:val="24"/>
-        </w:rPr>
-        <w:t>src</w:t>
-      </w:r>
-      <w:proofErr w:type="spellEnd"/>
-      <w:r>
-        <w:rPr>
-          <w:rFonts w:ascii="Times New Roman" w:hAnsi="Times New Roman" w:cs="Times New Roman"/>
-          <w:sz w:val="24"/>
-          <w:szCs w:val="24"/>
-        </w:rPr>
-        <w:t>/test”.</w:t>
+        <w:t xml:space="preserve">Unit tests are located </w:t>
+      </w:r>
+      <w:r>
+        <w:rPr>
+          <w:rFonts w:ascii="Times New Roman" w:hAnsi="Times New Roman" w:cs="Times New Roman"/>
+          <w:sz w:val="24"/>
+          <w:szCs w:val="24"/>
+        </w:rPr>
+        <w:t xml:space="preserve">at </w:t>
+      </w:r>
+      <w:r>
+        <w:rPr>
+          <w:rFonts w:ascii="Times New Roman" w:hAnsi="Times New Roman" w:cs="Times New Roman"/>
+          <w:sz w:val="24"/>
+          <w:szCs w:val="24"/>
+        </w:rPr>
+        <w:t>the directory “src/test”.</w:t>
       </w:r>
     </w:p>
     <w:p>
       <w:pPr>
         <w:pStyle w:val="ListParagraph"/>
+        <w:numPr>
+          <w:ilvl w:val="0"/>
+          <w:numId w:val="11"/>
+        </w:numPr>
         <w:spacing w:line="360" w:lineRule="auto"/>
-        <w:ind w:left="1440"/>
-        <w:jc w:val="both"/>
-        <w:rPr>
-          <w:rFonts w:ascii="Times New Roman" w:hAnsi="Times New Roman" w:cs="Times New Roman"/>
-          <w:i/>
-          <w:iCs/>
-          <w:sz w:val="24"/>
-          <w:szCs w:val="24"/>
-        </w:rPr>
-      </w:pPr>
+        <w:ind w:left="1080"/>
+        <w:rPr>
+          <w:rFonts w:ascii="Times New Roman" w:hAnsi="Times New Roman" w:cs="Times New Roman"/>
+          <w:sz w:val="24"/>
+          <w:szCs w:val="24"/>
+        </w:rPr>
+      </w:pPr>
+      <w:r>
+        <w:rPr>
+          <w:rFonts w:ascii="Times New Roman" w:hAnsi="Times New Roman" w:cs="Times New Roman"/>
+          <w:sz w:val="24"/>
+          <w:szCs w:val="24"/>
+        </w:rPr>
+        <w:t xml:space="preserve">CSV files used to populate data can be found at </w:t>
+      </w:r>
+      <w:r>
+        <w:rPr>
+          <w:rFonts w:ascii="Times New Roman" w:hAnsi="Times New Roman" w:cs="Times New Roman"/>
+          <w:sz w:val="24"/>
+          <w:szCs w:val="24"/>
+        </w:rPr>
+        <w:t>“</w:t>
+      </w:r>
+      <w:r>
+        <w:rPr>
+          <w:rFonts w:ascii="Times New Roman" w:hAnsi="Times New Roman" w:cs="Times New Roman"/>
+          <w:sz w:val="24"/>
+          <w:szCs w:val="24"/>
+        </w:rPr>
+        <w:t>files/data</w:t>
+      </w:r>
+      <w:r>
+        <w:rPr>
+          <w:rFonts w:ascii="Times New Roman" w:hAnsi="Times New Roman" w:cs="Times New Roman"/>
+          <w:sz w:val="24"/>
+          <w:szCs w:val="24"/>
+        </w:rPr>
+        <w:t>”</w:t>
+      </w:r>
     </w:p>
     <w:p>
       <w:pPr>
         <w:pStyle w:val="ListParagraph"/>
+        <w:numPr>
+          <w:ilvl w:val="0"/>
+          <w:numId w:val="11"/>
+        </w:numPr>
         <w:spacing w:line="360" w:lineRule="auto"/>
-        <w:ind w:left="1440"/>
-        <w:jc w:val="both"/>
-        <w:rPr>
-          <w:rFonts w:ascii="Times New Roman" w:hAnsi="Times New Roman" w:cs="Times New Roman"/>
-          <w:i/>
-          <w:iCs/>
-          <w:sz w:val="24"/>
-          <w:szCs w:val="24"/>
-        </w:rPr>
-      </w:pPr>
+        <w:ind w:left="1080"/>
+        <w:rPr>
+          <w:rFonts w:ascii="Times New Roman" w:hAnsi="Times New Roman" w:cs="Times New Roman"/>
+          <w:sz w:val="24"/>
+          <w:szCs w:val="24"/>
+        </w:rPr>
+      </w:pPr>
+      <w:r>
+        <w:rPr>
+          <w:rFonts w:ascii="Times New Roman" w:hAnsi="Times New Roman" w:cs="Times New Roman"/>
+          <w:sz w:val="24"/>
+          <w:szCs w:val="24"/>
+        </w:rPr>
+        <w:t xml:space="preserve">CSV files of course lists can be found at </w:t>
+      </w:r>
+      <w:r>
+        <w:rPr>
+          <w:rFonts w:ascii="Times New Roman" w:hAnsi="Times New Roman" w:cs="Times New Roman"/>
+          <w:sz w:val="24"/>
+          <w:szCs w:val="24"/>
+        </w:rPr>
+        <w:t>“</w:t>
+      </w:r>
+      <w:r>
+        <w:rPr>
+          <w:rFonts w:ascii="Times New Roman" w:hAnsi="Times New Roman" w:cs="Times New Roman"/>
+          <w:sz w:val="24"/>
+          <w:szCs w:val="24"/>
+        </w:rPr>
+        <w:t>files/courses</w:t>
+      </w:r>
+      <w:r>
+        <w:rPr>
+          <w:rFonts w:ascii="Times New Roman" w:hAnsi="Times New Roman" w:cs="Times New Roman"/>
+          <w:sz w:val="24"/>
+          <w:szCs w:val="24"/>
+        </w:rPr>
+        <w:t>”</w:t>
+      </w:r>
     </w:p>
     <w:p>
       <w:pPr>
         <w:pStyle w:val="ListParagraph"/>
+        <w:numPr>
+          <w:ilvl w:val="0"/>
+          <w:numId w:val="11"/>
+        </w:numPr>
         <w:spacing w:line="360" w:lineRule="auto"/>
-        <w:ind w:left="1440"/>
-        <w:jc w:val="both"/>
-        <w:rPr>
-          <w:rFonts w:ascii="Times New Roman" w:hAnsi="Times New Roman" w:cs="Times New Roman"/>
-          <w:i/>
-          <w:iCs/>
-          <w:sz w:val="24"/>
-          <w:szCs w:val="24"/>
-        </w:rPr>
-      </w:pPr>
+        <w:ind w:left="1080"/>
+        <w:rPr>
+          <w:rFonts w:ascii="Times New Roman" w:hAnsi="Times New Roman" w:cs="Times New Roman"/>
+          <w:sz w:val="24"/>
+          <w:szCs w:val="24"/>
+        </w:rPr>
+      </w:pPr>
+      <w:r>
+        <w:rPr>
+          <w:rFonts w:ascii="Times New Roman" w:hAnsi="Times New Roman" w:cs="Times New Roman"/>
+          <w:sz w:val="24"/>
+          <w:szCs w:val="24"/>
+        </w:rPr>
+        <w:t xml:space="preserve">CSV files of </w:t>
+      </w:r>
+      <w:r>
+        <w:rPr>
+          <w:rFonts w:ascii="Times New Roman" w:hAnsi="Times New Roman" w:cs="Times New Roman"/>
+          <w:sz w:val="24"/>
+          <w:szCs w:val="24"/>
+        </w:rPr>
+        <w:t>student</w:t>
+      </w:r>
+      <w:r>
+        <w:rPr>
+          <w:rFonts w:ascii="Times New Roman" w:hAnsi="Times New Roman" w:cs="Times New Roman"/>
+          <w:sz w:val="24"/>
+          <w:szCs w:val="24"/>
+        </w:rPr>
+        <w:t xml:space="preserve"> lists can be found at </w:t>
+      </w:r>
+      <w:r>
+        <w:rPr>
+          <w:rFonts w:ascii="Times New Roman" w:hAnsi="Times New Roman" w:cs="Times New Roman"/>
+          <w:sz w:val="24"/>
+          <w:szCs w:val="24"/>
+        </w:rPr>
+        <w:t>“</w:t>
+      </w:r>
+      <w:r>
+        <w:rPr>
+          <w:rFonts w:ascii="Times New Roman" w:hAnsi="Times New Roman" w:cs="Times New Roman"/>
+          <w:sz w:val="24"/>
+          <w:szCs w:val="24"/>
+        </w:rPr>
+        <w:t>files/</w:t>
+      </w:r>
+      <w:r>
+        <w:rPr>
+          <w:rFonts w:ascii="Times New Roman" w:hAnsi="Times New Roman" w:cs="Times New Roman"/>
+          <w:sz w:val="24"/>
+          <w:szCs w:val="24"/>
+        </w:rPr>
+        <w:t>students”</w:t>
+      </w:r>
     </w:p>
     <w:p>
       <w:pPr>
         <w:pStyle w:val="ListParagraph"/>
+        <w:numPr>
+          <w:ilvl w:val="0"/>
+          <w:numId w:val="11"/>
+        </w:numPr>
         <w:spacing w:line="360" w:lineRule="auto"/>
-        <w:ind w:left="1440"/>
-        <w:jc w:val="both"/>
-        <w:rPr>
-          <w:rFonts w:ascii="Times New Roman" w:hAnsi="Times New Roman" w:cs="Times New Roman"/>
-          <w:i/>
-          <w:iCs/>
-          <w:sz w:val="24"/>
-          <w:szCs w:val="24"/>
-        </w:rPr>
-      </w:pPr>
+        <w:ind w:left="1080"/>
+        <w:rPr>
+          <w:rFonts w:ascii="Times New Roman" w:hAnsi="Times New Roman" w:cs="Times New Roman"/>
+          <w:sz w:val="24"/>
+          <w:szCs w:val="24"/>
+        </w:rPr>
+      </w:pPr>
+      <w:r>
+        <w:rPr>
+          <w:rFonts w:ascii="Times New Roman" w:hAnsi="Times New Roman" w:cs="Times New Roman"/>
+          <w:sz w:val="24"/>
+          <w:szCs w:val="24"/>
+        </w:rPr>
+        <w:t xml:space="preserve">Class diagram, use case diagram and report are located at folder </w:t>
+      </w:r>
+      <w:r>
+        <w:rPr>
+          <w:rFonts w:ascii="Times New Roman" w:hAnsi="Times New Roman" w:cs="Times New Roman"/>
+          <w:sz w:val="24"/>
+          <w:szCs w:val="24"/>
+        </w:rPr>
+        <w:t>“</w:t>
+      </w:r>
+      <w:r>
+        <w:rPr>
+          <w:rFonts w:ascii="Times New Roman" w:hAnsi="Times New Roman" w:cs="Times New Roman"/>
+          <w:sz w:val="24"/>
+          <w:szCs w:val="24"/>
+        </w:rPr>
+        <w:t>src</w:t>
+      </w:r>
+      <w:r>
+        <w:rPr>
+          <w:rFonts w:ascii="Times New Roman" w:hAnsi="Times New Roman" w:cs="Times New Roman"/>
+          <w:sz w:val="24"/>
+          <w:szCs w:val="24"/>
+        </w:rPr>
+        <w:t>”.</w:t>
+      </w:r>
     </w:p>
     <w:p>
       <w:pPr>

</xml_diff>